<commit_message>
Switch to Statement on demand.
</commit_message>
<xml_diff>
--- a/Subs.Data/Documentation/Technical notes.docx
+++ b/Subs.Data/Documentation/Technical notes.docx
@@ -1,6 +1,6 @@
 
 <file path=word/document.xml><?xml version="1.0" encoding="utf-8"?>
-<w:document xmlns:wpc="http://schemas.microsoft.com/office/word/2010/wordprocessingCanvas" xmlns:cx="http://schemas.microsoft.com/office/drawing/2014/chartex" xmlns:cx1="http://schemas.microsoft.com/office/drawing/2015/9/8/chartex" xmlns:cx2="http://schemas.microsoft.com/office/drawing/2015/10/21/chartex" xmlns:cx3="http://schemas.microsoft.com/office/drawing/2016/5/9/chartex" xmlns:cx4="http://schemas.microsoft.com/office/drawing/2016/5/10/chartex" xmlns:cx5="http://schemas.microsoft.com/office/drawing/2016/5/11/chartex" xmlns:cx6="http://schemas.microsoft.com/office/drawing/2016/5/12/chartex" xmlns:cx7="http://schemas.microsoft.com/office/drawing/2016/5/13/chartex" xmlns:cx8="http://schemas.microsoft.com/office/drawing/2016/5/14/chartex" xmlns:mc="http://schemas.openxmlformats.org/markup-compatibility/2006" xmlns:aink="http://schemas.microsoft.com/office/drawing/2016/ink" xmlns:am3d="http://schemas.microsoft.com/office/drawing/2017/model3d" xmlns:o="urn:schemas-microsoft-com:office:office" xmlns:r="http://schemas.openxmlformats.org/officeDocument/2006/relationships" xmlns:m="http://schemas.openxmlformats.org/officeDocument/2006/math" xmlns:v="urn:schemas-microsoft-com:vml" xmlns:wp14="http://schemas.microsoft.com/office/word/2010/wordprocessingDrawing" xmlns:wp="http://schemas.openxmlformats.org/drawingml/2006/wordprocessingDrawing" xmlns:w10="urn:schemas-microsoft-com:office:word" xmlns:w="http://schemas.openxmlformats.org/wordprocessingml/2006/main" xmlns:w14="http://schemas.microsoft.com/office/word/2010/wordml" xmlns:w15="http://schemas.microsoft.com/office/word/2012/wordml" xmlns:w16cid="http://schemas.microsoft.com/office/word/2016/wordml/cid" xmlns:w16se="http://schemas.microsoft.com/office/word/2015/wordml/symex" xmlns:wpg="http://schemas.microsoft.com/office/word/2010/wordprocessingGroup" xmlns:wpi="http://schemas.microsoft.com/office/word/2010/wordprocessingInk" xmlns:wne="http://schemas.microsoft.com/office/word/2006/wordml" xmlns:wps="http://schemas.microsoft.com/office/word/2010/wordprocessingShape" mc:Ignorable="w14 w15 w16se w16cid wp14">
+<w:document xmlns:wpc="http://schemas.microsoft.com/office/word/2010/wordprocessingCanvas" xmlns:cx="http://schemas.microsoft.com/office/drawing/2014/chartex" xmlns:cx1="http://schemas.microsoft.com/office/drawing/2015/9/8/chartex" xmlns:cx2="http://schemas.microsoft.com/office/drawing/2015/10/21/chartex" xmlns:cx3="http://schemas.microsoft.com/office/drawing/2016/5/9/chartex" xmlns:cx4="http://schemas.microsoft.com/office/drawing/2016/5/10/chartex" xmlns:cx5="http://schemas.microsoft.com/office/drawing/2016/5/11/chartex" xmlns:cx6="http://schemas.microsoft.com/office/drawing/2016/5/12/chartex" xmlns:cx7="http://schemas.microsoft.com/office/drawing/2016/5/13/chartex" xmlns:cx8="http://schemas.microsoft.com/office/drawing/2016/5/14/chartex" xmlns:mc="http://schemas.openxmlformats.org/markup-compatibility/2006" xmlns:aink="http://schemas.microsoft.com/office/drawing/2016/ink" xmlns:am3d="http://schemas.microsoft.com/office/drawing/2017/model3d" xmlns:o="urn:schemas-microsoft-com:office:office" xmlns:oel="http://schemas.microsoft.com/office/2019/extlst" xmlns:r="http://schemas.openxmlformats.org/officeDocument/2006/relationships" xmlns:m="http://schemas.openxmlformats.org/officeDocument/2006/math" xmlns:v="urn:schemas-microsoft-com:vml" xmlns:wp14="http://schemas.microsoft.com/office/word/2010/wordprocessingDrawing" xmlns:wp="http://schemas.openxmlformats.org/drawingml/2006/wordprocessingDrawing" xmlns:w10="urn:schemas-microsoft-com:office:word" xmlns:w="http://schemas.openxmlformats.org/wordprocessingml/2006/main" xmlns:w14="http://schemas.microsoft.com/office/word/2010/wordml" xmlns:w15="http://schemas.microsoft.com/office/word/2012/wordml" xmlns:w16cex="http://schemas.microsoft.com/office/word/2018/wordml/cex" xmlns:w16cid="http://schemas.microsoft.com/office/word/2016/wordml/cid" xmlns:w16="http://schemas.microsoft.com/office/word/2018/wordml" xmlns:w16sdtdh="http://schemas.microsoft.com/office/word/2020/wordml/sdtdatahash" xmlns:w16se="http://schemas.microsoft.com/office/word/2015/wordml/symex" xmlns:wpg="http://schemas.microsoft.com/office/word/2010/wordprocessingGroup" xmlns:wpi="http://schemas.microsoft.com/office/word/2010/wordprocessingInk" xmlns:wne="http://schemas.microsoft.com/office/word/2006/wordml" xmlns:wps="http://schemas.microsoft.com/office/word/2010/wordprocessingShape" mc:Ignorable="w14 w15 w16se w16cid w16 w16cex w16sdtdh wp14">
   <w:body>
     <w:p>
       <w:pPr>
@@ -352,21 +352,7 @@
         <w:rPr>
           <w:lang w:val="en-ZA"/>
         </w:rPr>
-        <w:t xml:space="preserve">For this </w:t>
-      </w:r>
-      <w:proofErr w:type="gramStart"/>
-      <w:r>
-        <w:rPr>
-          <w:lang w:val="en-ZA"/>
-        </w:rPr>
-        <w:t>reason</w:t>
-      </w:r>
-      <w:proofErr w:type="gramEnd"/>
-      <w:r>
-        <w:rPr>
-          <w:lang w:val="en-ZA"/>
-        </w:rPr>
-        <w:t xml:space="preserve"> I had to create a new dependency property, called </w:t>
+        <w:t xml:space="preserve">For this reason I had to create a new dependency property, called </w:t>
       </w:r>
       <w:proofErr w:type="spellStart"/>
       <w:r>
@@ -578,10 +564,235 @@
         <w:rPr>
           <w:lang w:val="en-ZA"/>
         </w:rPr>
-        <w:t xml:space="preserve"> to update CustomerData.</w:t>
-      </w:r>
-      <w:bookmarkStart w:id="1" w:name="_GoBack"/>
-      <w:bookmarkEnd w:id="1"/>
+        <w:t xml:space="preserve"> to update </w:t>
+      </w:r>
+      <w:proofErr w:type="spellStart"/>
+      <w:r>
+        <w:rPr>
+          <w:lang w:val="en-ZA"/>
+        </w:rPr>
+        <w:t>CustomerData</w:t>
+      </w:r>
+      <w:proofErr w:type="spellEnd"/>
+      <w:r>
+        <w:rPr>
+          <w:lang w:val="en-ZA"/>
+        </w:rPr>
+        <w:t>.</w:t>
+      </w:r>
+    </w:p>
+    <w:p>
+      <w:pPr>
+        <w:rPr>
+          <w:lang w:val="en-ZA"/>
+        </w:rPr>
+      </w:pPr>
+    </w:p>
+    <w:p>
+      <w:pPr>
+        <w:rPr>
+          <w:lang w:val="en-ZA"/>
+        </w:rPr>
+      </w:pPr>
+    </w:p>
+    <w:p>
+      <w:pPr>
+        <w:rPr>
+          <w:lang w:val="en-ZA"/>
+        </w:rPr>
+      </w:pPr>
+    </w:p>
+    <w:p>
+      <w:pPr>
+        <w:pStyle w:val="Heading1"/>
+        <w:rPr>
+          <w:lang w:val="en-ZA"/>
+        </w:rPr>
+      </w:pPr>
+      <w:r>
+        <w:rPr>
+          <w:lang w:val="en-ZA"/>
+        </w:rPr>
+        <w:t xml:space="preserve">Automatic </w:t>
+      </w:r>
+      <w:proofErr w:type="spellStart"/>
+      <w:r>
+        <w:rPr>
+          <w:lang w:val="en-ZA"/>
+        </w:rPr>
+        <w:t>paymentallocation</w:t>
+      </w:r>
+      <w:proofErr w:type="spellEnd"/>
+      <w:r>
+        <w:rPr>
+          <w:lang w:val="en-ZA"/>
+        </w:rPr>
+        <w:t xml:space="preserve"> = 0 on 23/02/2024</w:t>
+      </w:r>
+    </w:p>
+    <w:p>
+      <w:pPr>
+        <w:rPr>
+          <w:lang w:val="en-ZA"/>
+        </w:rPr>
+      </w:pPr>
+    </w:p>
+    <w:p>
+      <w:pPr>
+        <w:rPr>
+          <w:lang w:val="en-ZA"/>
+        </w:rPr>
+      </w:pPr>
+      <w:r>
+        <w:rPr>
+          <w:lang w:val="en-ZA"/>
+        </w:rPr>
+        <w:t>56</w:t>
+      </w:r>
+    </w:p>
+    <w:p>
+      <w:pPr>
+        <w:rPr>
+          <w:lang w:val="en-ZA"/>
+        </w:rPr>
+      </w:pPr>
+      <w:r>
+        <w:rPr>
+          <w:lang w:val="en-ZA"/>
+        </w:rPr>
+        <w:t>11581</w:t>
+      </w:r>
+    </w:p>
+    <w:p>
+      <w:pPr>
+        <w:rPr>
+          <w:lang w:val="en-ZA"/>
+        </w:rPr>
+      </w:pPr>
+      <w:r>
+        <w:rPr>
+          <w:lang w:val="en-ZA"/>
+        </w:rPr>
+        <w:t>13059</w:t>
+      </w:r>
+    </w:p>
+    <w:p>
+      <w:pPr>
+        <w:rPr>
+          <w:lang w:val="en-ZA"/>
+        </w:rPr>
+      </w:pPr>
+      <w:r>
+        <w:rPr>
+          <w:lang w:val="en-ZA"/>
+        </w:rPr>
+        <w:lastRenderedPageBreak/>
+        <w:t>87585</w:t>
+      </w:r>
+    </w:p>
+    <w:p>
+      <w:pPr>
+        <w:rPr>
+          <w:lang w:val="en-ZA"/>
+        </w:rPr>
+      </w:pPr>
+      <w:r>
+        <w:rPr>
+          <w:lang w:val="en-ZA"/>
+        </w:rPr>
+        <w:t>89157</w:t>
+      </w:r>
+    </w:p>
+    <w:p>
+      <w:pPr>
+        <w:rPr>
+          <w:lang w:val="en-ZA"/>
+        </w:rPr>
+      </w:pPr>
+      <w:r>
+        <w:rPr>
+          <w:lang w:val="en-ZA"/>
+        </w:rPr>
+        <w:t>97993</w:t>
+      </w:r>
+    </w:p>
+    <w:p>
+      <w:pPr>
+        <w:rPr>
+          <w:lang w:val="en-ZA"/>
+        </w:rPr>
+      </w:pPr>
+      <w:r>
+        <w:rPr>
+          <w:lang w:val="en-ZA"/>
+        </w:rPr>
+        <w:t>99041</w:t>
+      </w:r>
+    </w:p>
+    <w:p>
+      <w:pPr>
+        <w:rPr>
+          <w:lang w:val="en-ZA"/>
+        </w:rPr>
+      </w:pPr>
+      <w:r>
+        <w:rPr>
+          <w:lang w:val="en-ZA"/>
+        </w:rPr>
+        <w:t>109947</w:t>
+      </w:r>
+    </w:p>
+    <w:p>
+      <w:pPr>
+        <w:rPr>
+          <w:lang w:val="en-ZA"/>
+        </w:rPr>
+      </w:pPr>
+      <w:r>
+        <w:rPr>
+          <w:lang w:val="en-ZA"/>
+        </w:rPr>
+        <w:t>110877</w:t>
+      </w:r>
+    </w:p>
+    <w:p>
+      <w:pPr>
+        <w:rPr>
+          <w:lang w:val="en-ZA"/>
+        </w:rPr>
+      </w:pPr>
+      <w:r>
+        <w:rPr>
+          <w:lang w:val="en-ZA"/>
+        </w:rPr>
+        <w:t>111311</w:t>
+      </w:r>
+    </w:p>
+    <w:p>
+      <w:pPr>
+        <w:rPr>
+          <w:lang w:val="en-ZA"/>
+        </w:rPr>
+      </w:pPr>
+      <w:r>
+        <w:rPr>
+          <w:lang w:val="en-ZA"/>
+        </w:rPr>
+        <w:t>113656</w:t>
+      </w:r>
+    </w:p>
+    <w:p>
+      <w:pPr>
+        <w:rPr>
+          <w:lang w:val="en-ZA"/>
+        </w:rPr>
+      </w:pPr>
+      <w:r>
+        <w:rPr>
+          <w:lang w:val="en-ZA"/>
+        </w:rPr>
+        <w:t>114376</w:t>
+      </w:r>
     </w:p>
     <w:sectPr>
       <w:footnotePr>
@@ -598,7 +809,7 @@
 </file>
 
 <file path=word/endnotes.xml><?xml version="1.0" encoding="utf-8"?>
-<w:endnotes xmlns:wpc="http://schemas.microsoft.com/office/word/2010/wordprocessingCanvas" xmlns:cx="http://schemas.microsoft.com/office/drawing/2014/chartex" xmlns:cx1="http://schemas.microsoft.com/office/drawing/2015/9/8/chartex" xmlns:cx2="http://schemas.microsoft.com/office/drawing/2015/10/21/chartex" xmlns:cx3="http://schemas.microsoft.com/office/drawing/2016/5/9/chartex" xmlns:cx4="http://schemas.microsoft.com/office/drawing/2016/5/10/chartex" xmlns:cx5="http://schemas.microsoft.com/office/drawing/2016/5/11/chartex" xmlns:cx6="http://schemas.microsoft.com/office/drawing/2016/5/12/chartex" xmlns:cx7="http://schemas.microsoft.com/office/drawing/2016/5/13/chartex" xmlns:cx8="http://schemas.microsoft.com/office/drawing/2016/5/14/chartex" xmlns:mc="http://schemas.openxmlformats.org/markup-compatibility/2006" xmlns:aink="http://schemas.microsoft.com/office/drawing/2016/ink" xmlns:am3d="http://schemas.microsoft.com/office/drawing/2017/model3d" xmlns:o="urn:schemas-microsoft-com:office:office" xmlns:r="http://schemas.openxmlformats.org/officeDocument/2006/relationships" xmlns:m="http://schemas.openxmlformats.org/officeDocument/2006/math" xmlns:v="urn:schemas-microsoft-com:vml" xmlns:wp14="http://schemas.microsoft.com/office/word/2010/wordprocessingDrawing" xmlns:wp="http://schemas.openxmlformats.org/drawingml/2006/wordprocessingDrawing" xmlns:w10="urn:schemas-microsoft-com:office:word" xmlns:w="http://schemas.openxmlformats.org/wordprocessingml/2006/main" xmlns:w14="http://schemas.microsoft.com/office/word/2010/wordml" xmlns:w15="http://schemas.microsoft.com/office/word/2012/wordml" xmlns:w16cid="http://schemas.microsoft.com/office/word/2016/wordml/cid" xmlns:w16se="http://schemas.microsoft.com/office/word/2015/wordml/symex" xmlns:wpg="http://schemas.microsoft.com/office/word/2010/wordprocessingGroup" xmlns:wpi="http://schemas.microsoft.com/office/word/2010/wordprocessingInk" xmlns:wne="http://schemas.microsoft.com/office/word/2006/wordml" xmlns:wps="http://schemas.microsoft.com/office/word/2010/wordprocessingShape" mc:Ignorable="w14 w15 w16se w16cid wp14">
+<w:endnotes xmlns:wpc="http://schemas.microsoft.com/office/word/2010/wordprocessingCanvas" xmlns:cx="http://schemas.microsoft.com/office/drawing/2014/chartex" xmlns:cx1="http://schemas.microsoft.com/office/drawing/2015/9/8/chartex" xmlns:cx2="http://schemas.microsoft.com/office/drawing/2015/10/21/chartex" xmlns:cx3="http://schemas.microsoft.com/office/drawing/2016/5/9/chartex" xmlns:cx4="http://schemas.microsoft.com/office/drawing/2016/5/10/chartex" xmlns:cx5="http://schemas.microsoft.com/office/drawing/2016/5/11/chartex" xmlns:cx6="http://schemas.microsoft.com/office/drawing/2016/5/12/chartex" xmlns:cx7="http://schemas.microsoft.com/office/drawing/2016/5/13/chartex" xmlns:cx8="http://schemas.microsoft.com/office/drawing/2016/5/14/chartex" xmlns:mc="http://schemas.openxmlformats.org/markup-compatibility/2006" xmlns:aink="http://schemas.microsoft.com/office/drawing/2016/ink" xmlns:am3d="http://schemas.microsoft.com/office/drawing/2017/model3d" xmlns:o="urn:schemas-microsoft-com:office:office" xmlns:oel="http://schemas.microsoft.com/office/2019/extlst" xmlns:r="http://schemas.openxmlformats.org/officeDocument/2006/relationships" xmlns:m="http://schemas.openxmlformats.org/officeDocument/2006/math" xmlns:v="urn:schemas-microsoft-com:vml" xmlns:wp14="http://schemas.microsoft.com/office/word/2010/wordprocessingDrawing" xmlns:wp="http://schemas.openxmlformats.org/drawingml/2006/wordprocessingDrawing" xmlns:w10="urn:schemas-microsoft-com:office:word" xmlns:w="http://schemas.openxmlformats.org/wordprocessingml/2006/main" xmlns:w14="http://schemas.microsoft.com/office/word/2010/wordml" xmlns:w15="http://schemas.microsoft.com/office/word/2012/wordml" xmlns:w16cex="http://schemas.microsoft.com/office/word/2018/wordml/cex" xmlns:w16cid="http://schemas.microsoft.com/office/word/2016/wordml/cid" xmlns:w16="http://schemas.microsoft.com/office/word/2018/wordml" xmlns:w16sdtdh="http://schemas.microsoft.com/office/word/2020/wordml/sdtdatahash" xmlns:w16se="http://schemas.microsoft.com/office/word/2015/wordml/symex" xmlns:wpg="http://schemas.microsoft.com/office/word/2010/wordprocessingGroup" xmlns:wpi="http://schemas.microsoft.com/office/word/2010/wordprocessingInk" xmlns:wne="http://schemas.microsoft.com/office/word/2006/wordml" xmlns:wps="http://schemas.microsoft.com/office/word/2010/wordprocessingShape" mc:Ignorable="w14 w15 w16se w16cid w16 w16cex w16sdtdh wp14">
   <w:endnote w:type="separator" w:id="-1">
     <w:p>
       <w:r>
@@ -617,7 +828,7 @@
 </file>
 
 <file path=word/footer1.xml><?xml version="1.0" encoding="utf-8"?>
-<w:ftr xmlns:wpc="http://schemas.microsoft.com/office/word/2010/wordprocessingCanvas" xmlns:cx="http://schemas.microsoft.com/office/drawing/2014/chartex" xmlns:cx1="http://schemas.microsoft.com/office/drawing/2015/9/8/chartex" xmlns:cx2="http://schemas.microsoft.com/office/drawing/2015/10/21/chartex" xmlns:cx3="http://schemas.microsoft.com/office/drawing/2016/5/9/chartex" xmlns:cx4="http://schemas.microsoft.com/office/drawing/2016/5/10/chartex" xmlns:cx5="http://schemas.microsoft.com/office/drawing/2016/5/11/chartex" xmlns:cx6="http://schemas.microsoft.com/office/drawing/2016/5/12/chartex" xmlns:cx7="http://schemas.microsoft.com/office/drawing/2016/5/13/chartex" xmlns:cx8="http://schemas.microsoft.com/office/drawing/2016/5/14/chartex" xmlns:mc="http://schemas.openxmlformats.org/markup-compatibility/2006" xmlns:aink="http://schemas.microsoft.com/office/drawing/2016/ink" xmlns:am3d="http://schemas.microsoft.com/office/drawing/2017/model3d" xmlns:o="urn:schemas-microsoft-com:office:office" xmlns:r="http://schemas.openxmlformats.org/officeDocument/2006/relationships" xmlns:m="http://schemas.openxmlformats.org/officeDocument/2006/math" xmlns:v="urn:schemas-microsoft-com:vml" xmlns:wp14="http://schemas.microsoft.com/office/word/2010/wordprocessingDrawing" xmlns:wp="http://schemas.openxmlformats.org/drawingml/2006/wordprocessingDrawing" xmlns:w10="urn:schemas-microsoft-com:office:word" xmlns:w="http://schemas.openxmlformats.org/wordprocessingml/2006/main" xmlns:w14="http://schemas.microsoft.com/office/word/2010/wordml" xmlns:w15="http://schemas.microsoft.com/office/word/2012/wordml" xmlns:w16cid="http://schemas.microsoft.com/office/word/2016/wordml/cid" xmlns:w16se="http://schemas.microsoft.com/office/word/2015/wordml/symex" xmlns:wpg="http://schemas.microsoft.com/office/word/2010/wordprocessingGroup" xmlns:wpi="http://schemas.microsoft.com/office/word/2010/wordprocessingInk" xmlns:wne="http://schemas.microsoft.com/office/word/2006/wordml" xmlns:wps="http://schemas.microsoft.com/office/word/2010/wordprocessingShape" mc:Ignorable="w14 w15 w16se w16cid wp14">
+<w:ftr xmlns:wpc="http://schemas.microsoft.com/office/word/2010/wordprocessingCanvas" xmlns:cx="http://schemas.microsoft.com/office/drawing/2014/chartex" xmlns:cx1="http://schemas.microsoft.com/office/drawing/2015/9/8/chartex" xmlns:cx2="http://schemas.microsoft.com/office/drawing/2015/10/21/chartex" xmlns:cx3="http://schemas.microsoft.com/office/drawing/2016/5/9/chartex" xmlns:cx4="http://schemas.microsoft.com/office/drawing/2016/5/10/chartex" xmlns:cx5="http://schemas.microsoft.com/office/drawing/2016/5/11/chartex" xmlns:cx6="http://schemas.microsoft.com/office/drawing/2016/5/12/chartex" xmlns:cx7="http://schemas.microsoft.com/office/drawing/2016/5/13/chartex" xmlns:cx8="http://schemas.microsoft.com/office/drawing/2016/5/14/chartex" xmlns:mc="http://schemas.openxmlformats.org/markup-compatibility/2006" xmlns:aink="http://schemas.microsoft.com/office/drawing/2016/ink" xmlns:am3d="http://schemas.microsoft.com/office/drawing/2017/model3d" xmlns:o="urn:schemas-microsoft-com:office:office" xmlns:oel="http://schemas.microsoft.com/office/2019/extlst" xmlns:r="http://schemas.openxmlformats.org/officeDocument/2006/relationships" xmlns:m="http://schemas.openxmlformats.org/officeDocument/2006/math" xmlns:v="urn:schemas-microsoft-com:vml" xmlns:wp14="http://schemas.microsoft.com/office/word/2010/wordprocessingDrawing" xmlns:wp="http://schemas.openxmlformats.org/drawingml/2006/wordprocessingDrawing" xmlns:w10="urn:schemas-microsoft-com:office:word" xmlns:w="http://schemas.openxmlformats.org/wordprocessingml/2006/main" xmlns:w14="http://schemas.microsoft.com/office/word/2010/wordml" xmlns:w15="http://schemas.microsoft.com/office/word/2012/wordml" xmlns:w16cex="http://schemas.microsoft.com/office/word/2018/wordml/cex" xmlns:w16cid="http://schemas.microsoft.com/office/word/2016/wordml/cid" xmlns:w16="http://schemas.microsoft.com/office/word/2018/wordml" xmlns:w16sdtdh="http://schemas.microsoft.com/office/word/2020/wordml/sdtdatahash" xmlns:w16se="http://schemas.microsoft.com/office/word/2015/wordml/symex" xmlns:wpg="http://schemas.microsoft.com/office/word/2010/wordprocessingGroup" xmlns:wpi="http://schemas.microsoft.com/office/word/2010/wordprocessingInk" xmlns:wne="http://schemas.microsoft.com/office/word/2006/wordml" xmlns:wps="http://schemas.microsoft.com/office/word/2010/wordprocessingShape" mc:Ignorable="w14 w15 w16se w16cid w16 w16cex w16sdtdh wp14">
   <w:p>
     <w:pPr>
       <w:pStyle w:val="Footer"/>
@@ -655,7 +866,7 @@
 </file>
 
 <file path=word/footer2.xml><?xml version="1.0" encoding="utf-8"?>
-<w:ftr xmlns:wpc="http://schemas.microsoft.com/office/word/2010/wordprocessingCanvas" xmlns:cx="http://schemas.microsoft.com/office/drawing/2014/chartex" xmlns:cx1="http://schemas.microsoft.com/office/drawing/2015/9/8/chartex" xmlns:cx2="http://schemas.microsoft.com/office/drawing/2015/10/21/chartex" xmlns:cx3="http://schemas.microsoft.com/office/drawing/2016/5/9/chartex" xmlns:cx4="http://schemas.microsoft.com/office/drawing/2016/5/10/chartex" xmlns:cx5="http://schemas.microsoft.com/office/drawing/2016/5/11/chartex" xmlns:cx6="http://schemas.microsoft.com/office/drawing/2016/5/12/chartex" xmlns:cx7="http://schemas.microsoft.com/office/drawing/2016/5/13/chartex" xmlns:cx8="http://schemas.microsoft.com/office/drawing/2016/5/14/chartex" xmlns:mc="http://schemas.openxmlformats.org/markup-compatibility/2006" xmlns:aink="http://schemas.microsoft.com/office/drawing/2016/ink" xmlns:am3d="http://schemas.microsoft.com/office/drawing/2017/model3d" xmlns:o="urn:schemas-microsoft-com:office:office" xmlns:r="http://schemas.openxmlformats.org/officeDocument/2006/relationships" xmlns:m="http://schemas.openxmlformats.org/officeDocument/2006/math" xmlns:v="urn:schemas-microsoft-com:vml" xmlns:wp14="http://schemas.microsoft.com/office/word/2010/wordprocessingDrawing" xmlns:wp="http://schemas.openxmlformats.org/drawingml/2006/wordprocessingDrawing" xmlns:w10="urn:schemas-microsoft-com:office:word" xmlns:w="http://schemas.openxmlformats.org/wordprocessingml/2006/main" xmlns:w14="http://schemas.microsoft.com/office/word/2010/wordml" xmlns:w15="http://schemas.microsoft.com/office/word/2012/wordml" xmlns:w16cid="http://schemas.microsoft.com/office/word/2016/wordml/cid" xmlns:w16se="http://schemas.microsoft.com/office/word/2015/wordml/symex" xmlns:wpg="http://schemas.microsoft.com/office/word/2010/wordprocessingGroup" xmlns:wpi="http://schemas.microsoft.com/office/word/2010/wordprocessingInk" xmlns:wne="http://schemas.microsoft.com/office/word/2006/wordml" xmlns:wps="http://schemas.microsoft.com/office/word/2010/wordprocessingShape" mc:Ignorable="w14 w15 w16se w16cid wp14">
+<w:ftr xmlns:wpc="http://schemas.microsoft.com/office/word/2010/wordprocessingCanvas" xmlns:cx="http://schemas.microsoft.com/office/drawing/2014/chartex" xmlns:cx1="http://schemas.microsoft.com/office/drawing/2015/9/8/chartex" xmlns:cx2="http://schemas.microsoft.com/office/drawing/2015/10/21/chartex" xmlns:cx3="http://schemas.microsoft.com/office/drawing/2016/5/9/chartex" xmlns:cx4="http://schemas.microsoft.com/office/drawing/2016/5/10/chartex" xmlns:cx5="http://schemas.microsoft.com/office/drawing/2016/5/11/chartex" xmlns:cx6="http://schemas.microsoft.com/office/drawing/2016/5/12/chartex" xmlns:cx7="http://schemas.microsoft.com/office/drawing/2016/5/13/chartex" xmlns:cx8="http://schemas.microsoft.com/office/drawing/2016/5/14/chartex" xmlns:mc="http://schemas.openxmlformats.org/markup-compatibility/2006" xmlns:aink="http://schemas.microsoft.com/office/drawing/2016/ink" xmlns:am3d="http://schemas.microsoft.com/office/drawing/2017/model3d" xmlns:o="urn:schemas-microsoft-com:office:office" xmlns:oel="http://schemas.microsoft.com/office/2019/extlst" xmlns:r="http://schemas.openxmlformats.org/officeDocument/2006/relationships" xmlns:m="http://schemas.openxmlformats.org/officeDocument/2006/math" xmlns:v="urn:schemas-microsoft-com:vml" xmlns:wp14="http://schemas.microsoft.com/office/word/2010/wordprocessingDrawing" xmlns:wp="http://schemas.openxmlformats.org/drawingml/2006/wordprocessingDrawing" xmlns:w10="urn:schemas-microsoft-com:office:word" xmlns:w="http://schemas.openxmlformats.org/wordprocessingml/2006/main" xmlns:w14="http://schemas.microsoft.com/office/word/2010/wordml" xmlns:w15="http://schemas.microsoft.com/office/word/2012/wordml" xmlns:w16cex="http://schemas.microsoft.com/office/word/2018/wordml/cex" xmlns:w16cid="http://schemas.microsoft.com/office/word/2016/wordml/cid" xmlns:w16="http://schemas.microsoft.com/office/word/2018/wordml" xmlns:w16sdtdh="http://schemas.microsoft.com/office/word/2020/wordml/sdtdatahash" xmlns:w16se="http://schemas.microsoft.com/office/word/2015/wordml/symex" xmlns:wpg="http://schemas.microsoft.com/office/word/2010/wordprocessingGroup" xmlns:wpi="http://schemas.microsoft.com/office/word/2010/wordprocessingInk" xmlns:wne="http://schemas.microsoft.com/office/word/2006/wordml" xmlns:wps="http://schemas.microsoft.com/office/word/2010/wordprocessingShape" mc:Ignorable="w14 w15 w16se w16cid w16 w16cex w16sdtdh wp14">
   <w:p>
     <w:pPr>
       <w:pStyle w:val="Footer"/>
@@ -706,7 +917,7 @@
 </file>
 
 <file path=word/footnotes.xml><?xml version="1.0" encoding="utf-8"?>
-<w:footnotes xmlns:wpc="http://schemas.microsoft.com/office/word/2010/wordprocessingCanvas" xmlns:cx="http://schemas.microsoft.com/office/drawing/2014/chartex" xmlns:cx1="http://schemas.microsoft.com/office/drawing/2015/9/8/chartex" xmlns:cx2="http://schemas.microsoft.com/office/drawing/2015/10/21/chartex" xmlns:cx3="http://schemas.microsoft.com/office/drawing/2016/5/9/chartex" xmlns:cx4="http://schemas.microsoft.com/office/drawing/2016/5/10/chartex" xmlns:cx5="http://schemas.microsoft.com/office/drawing/2016/5/11/chartex" xmlns:cx6="http://schemas.microsoft.com/office/drawing/2016/5/12/chartex" xmlns:cx7="http://schemas.microsoft.com/office/drawing/2016/5/13/chartex" xmlns:cx8="http://schemas.microsoft.com/office/drawing/2016/5/14/chartex" xmlns:mc="http://schemas.openxmlformats.org/markup-compatibility/2006" xmlns:aink="http://schemas.microsoft.com/office/drawing/2016/ink" xmlns:am3d="http://schemas.microsoft.com/office/drawing/2017/model3d" xmlns:o="urn:schemas-microsoft-com:office:office" xmlns:r="http://schemas.openxmlformats.org/officeDocument/2006/relationships" xmlns:m="http://schemas.openxmlformats.org/officeDocument/2006/math" xmlns:v="urn:schemas-microsoft-com:vml" xmlns:wp14="http://schemas.microsoft.com/office/word/2010/wordprocessingDrawing" xmlns:wp="http://schemas.openxmlformats.org/drawingml/2006/wordprocessingDrawing" xmlns:w10="urn:schemas-microsoft-com:office:word" xmlns:w="http://schemas.openxmlformats.org/wordprocessingml/2006/main" xmlns:w14="http://schemas.microsoft.com/office/word/2010/wordml" xmlns:w15="http://schemas.microsoft.com/office/word/2012/wordml" xmlns:w16cid="http://schemas.microsoft.com/office/word/2016/wordml/cid" xmlns:w16se="http://schemas.microsoft.com/office/word/2015/wordml/symex" xmlns:wpg="http://schemas.microsoft.com/office/word/2010/wordprocessingGroup" xmlns:wpi="http://schemas.microsoft.com/office/word/2010/wordprocessingInk" xmlns:wne="http://schemas.microsoft.com/office/word/2006/wordml" xmlns:wps="http://schemas.microsoft.com/office/word/2010/wordprocessingShape" mc:Ignorable="w14 w15 w16se w16cid wp14">
+<w:footnotes xmlns:wpc="http://schemas.microsoft.com/office/word/2010/wordprocessingCanvas" xmlns:cx="http://schemas.microsoft.com/office/drawing/2014/chartex" xmlns:cx1="http://schemas.microsoft.com/office/drawing/2015/9/8/chartex" xmlns:cx2="http://schemas.microsoft.com/office/drawing/2015/10/21/chartex" xmlns:cx3="http://schemas.microsoft.com/office/drawing/2016/5/9/chartex" xmlns:cx4="http://schemas.microsoft.com/office/drawing/2016/5/10/chartex" xmlns:cx5="http://schemas.microsoft.com/office/drawing/2016/5/11/chartex" xmlns:cx6="http://schemas.microsoft.com/office/drawing/2016/5/12/chartex" xmlns:cx7="http://schemas.microsoft.com/office/drawing/2016/5/13/chartex" xmlns:cx8="http://schemas.microsoft.com/office/drawing/2016/5/14/chartex" xmlns:mc="http://schemas.openxmlformats.org/markup-compatibility/2006" xmlns:aink="http://schemas.microsoft.com/office/drawing/2016/ink" xmlns:am3d="http://schemas.microsoft.com/office/drawing/2017/model3d" xmlns:o="urn:schemas-microsoft-com:office:office" xmlns:oel="http://schemas.microsoft.com/office/2019/extlst" xmlns:r="http://schemas.openxmlformats.org/officeDocument/2006/relationships" xmlns:m="http://schemas.openxmlformats.org/officeDocument/2006/math" xmlns:v="urn:schemas-microsoft-com:vml" xmlns:wp14="http://schemas.microsoft.com/office/word/2010/wordprocessingDrawing" xmlns:wp="http://schemas.openxmlformats.org/drawingml/2006/wordprocessingDrawing" xmlns:w10="urn:schemas-microsoft-com:office:word" xmlns:w="http://schemas.openxmlformats.org/wordprocessingml/2006/main" xmlns:w14="http://schemas.microsoft.com/office/word/2010/wordml" xmlns:w15="http://schemas.microsoft.com/office/word/2012/wordml" xmlns:w16cex="http://schemas.microsoft.com/office/word/2018/wordml/cex" xmlns:w16cid="http://schemas.microsoft.com/office/word/2016/wordml/cid" xmlns:w16="http://schemas.microsoft.com/office/word/2018/wordml" xmlns:w16sdtdh="http://schemas.microsoft.com/office/word/2020/wordml/sdtdatahash" xmlns:w16se="http://schemas.microsoft.com/office/word/2015/wordml/symex" xmlns:wpg="http://schemas.microsoft.com/office/word/2010/wordprocessingGroup" xmlns:wpi="http://schemas.microsoft.com/office/word/2010/wordprocessingInk" xmlns:wne="http://schemas.microsoft.com/office/word/2006/wordml" xmlns:wps="http://schemas.microsoft.com/office/word/2010/wordprocessingShape" mc:Ignorable="w14 w15 w16se w16cid w16 w16cex w16sdtdh wp14">
   <w:footnote w:type="separator" w:id="-1">
     <w:p>
       <w:r>
@@ -725,19 +936,32 @@
 </file>
 
 <file path=word/header1.xml><?xml version="1.0" encoding="utf-8"?>
-<w:hdr xmlns:wpc="http://schemas.microsoft.com/office/word/2010/wordprocessingCanvas" xmlns:cx="http://schemas.microsoft.com/office/drawing/2014/chartex" xmlns:cx1="http://schemas.microsoft.com/office/drawing/2015/9/8/chartex" xmlns:cx2="http://schemas.microsoft.com/office/drawing/2015/10/21/chartex" xmlns:cx3="http://schemas.microsoft.com/office/drawing/2016/5/9/chartex" xmlns:cx4="http://schemas.microsoft.com/office/drawing/2016/5/10/chartex" xmlns:cx5="http://schemas.microsoft.com/office/drawing/2016/5/11/chartex" xmlns:cx6="http://schemas.microsoft.com/office/drawing/2016/5/12/chartex" xmlns:cx7="http://schemas.microsoft.com/office/drawing/2016/5/13/chartex" xmlns:cx8="http://schemas.microsoft.com/office/drawing/2016/5/14/chartex" xmlns:mc="http://schemas.openxmlformats.org/markup-compatibility/2006" xmlns:aink="http://schemas.microsoft.com/office/drawing/2016/ink" xmlns:am3d="http://schemas.microsoft.com/office/drawing/2017/model3d" xmlns:o="urn:schemas-microsoft-com:office:office" xmlns:r="http://schemas.openxmlformats.org/officeDocument/2006/relationships" xmlns:m="http://schemas.openxmlformats.org/officeDocument/2006/math" xmlns:v="urn:schemas-microsoft-com:vml" xmlns:wp14="http://schemas.microsoft.com/office/word/2010/wordprocessingDrawing" xmlns:wp="http://schemas.openxmlformats.org/drawingml/2006/wordprocessingDrawing" xmlns:w10="urn:schemas-microsoft-com:office:word" xmlns:w="http://schemas.openxmlformats.org/wordprocessingml/2006/main" xmlns:w14="http://schemas.microsoft.com/office/word/2010/wordml" xmlns:w15="http://schemas.microsoft.com/office/word/2012/wordml" xmlns:w16cid="http://schemas.microsoft.com/office/word/2016/wordml/cid" xmlns:w16se="http://schemas.microsoft.com/office/word/2015/wordml/symex" xmlns:wpg="http://schemas.microsoft.com/office/word/2010/wordprocessingGroup" xmlns:wpi="http://schemas.microsoft.com/office/word/2010/wordprocessingInk" xmlns:wne="http://schemas.microsoft.com/office/word/2006/wordml" xmlns:wps="http://schemas.microsoft.com/office/word/2010/wordprocessingShape" mc:Ignorable="w14 w15 w16se w16cid wp14">
+<w:hdr xmlns:wpc="http://schemas.microsoft.com/office/word/2010/wordprocessingCanvas" xmlns:cx="http://schemas.microsoft.com/office/drawing/2014/chartex" xmlns:cx1="http://schemas.microsoft.com/office/drawing/2015/9/8/chartex" xmlns:cx2="http://schemas.microsoft.com/office/drawing/2015/10/21/chartex" xmlns:cx3="http://schemas.microsoft.com/office/drawing/2016/5/9/chartex" xmlns:cx4="http://schemas.microsoft.com/office/drawing/2016/5/10/chartex" xmlns:cx5="http://schemas.microsoft.com/office/drawing/2016/5/11/chartex" xmlns:cx6="http://schemas.microsoft.com/office/drawing/2016/5/12/chartex" xmlns:cx7="http://schemas.microsoft.com/office/drawing/2016/5/13/chartex" xmlns:cx8="http://schemas.microsoft.com/office/drawing/2016/5/14/chartex" xmlns:mc="http://schemas.openxmlformats.org/markup-compatibility/2006" xmlns:aink="http://schemas.microsoft.com/office/drawing/2016/ink" xmlns:am3d="http://schemas.microsoft.com/office/drawing/2017/model3d" xmlns:o="urn:schemas-microsoft-com:office:office" xmlns:oel="http://schemas.microsoft.com/office/2019/extlst" xmlns:r="http://schemas.openxmlformats.org/officeDocument/2006/relationships" xmlns:m="http://schemas.openxmlformats.org/officeDocument/2006/math" xmlns:v="urn:schemas-microsoft-com:vml" xmlns:wp14="http://schemas.microsoft.com/office/word/2010/wordprocessingDrawing" xmlns:wp="http://schemas.openxmlformats.org/drawingml/2006/wordprocessingDrawing" xmlns:w10="urn:schemas-microsoft-com:office:word" xmlns:w="http://schemas.openxmlformats.org/wordprocessingml/2006/main" xmlns:w14="http://schemas.microsoft.com/office/word/2010/wordml" xmlns:w15="http://schemas.microsoft.com/office/word/2012/wordml" xmlns:w16cex="http://schemas.microsoft.com/office/word/2018/wordml/cex" xmlns:w16cid="http://schemas.microsoft.com/office/word/2016/wordml/cid" xmlns:w16="http://schemas.microsoft.com/office/word/2018/wordml" xmlns:w16sdtdh="http://schemas.microsoft.com/office/word/2020/wordml/sdtdatahash" xmlns:w16se="http://schemas.microsoft.com/office/word/2015/wordml/symex" xmlns:wpg="http://schemas.microsoft.com/office/word/2010/wordprocessingGroup" xmlns:wpi="http://schemas.microsoft.com/office/word/2010/wordprocessingInk" xmlns:wne="http://schemas.microsoft.com/office/word/2006/wordml" xmlns:wps="http://schemas.microsoft.com/office/word/2010/wordprocessingShape" mc:Ignorable="w14 w15 w16se w16cid w16 w16cex w16sdtdh wp14">
   <w:p>
     <w:pPr>
       <w:pStyle w:val="Header"/>
     </w:pPr>
-    <w:fldSimple w:instr=" FILENAME  \* FirstCap ">
-      <w:r>
-        <w:rPr>
-          <w:noProof/>
-        </w:rPr>
-        <w:t>Document1</w:t>
-      </w:r>
-    </w:fldSimple>
+    <w:r>
+      <w:fldChar w:fldCharType="begin"/>
+    </w:r>
+    <w:r>
+      <w:instrText xml:space="preserve"> FILENAME  \* FirstCap </w:instrText>
+    </w:r>
+    <w:r>
+      <w:fldChar w:fldCharType="separate"/>
+    </w:r>
+    <w:r>
+      <w:rPr>
+        <w:noProof/>
+      </w:rPr>
+      <w:t>Document1</w:t>
+    </w:r>
+    <w:r>
+      <w:rPr>
+        <w:noProof/>
+      </w:rPr>
+      <w:fldChar w:fldCharType="end"/>
+    </w:r>
     <w:r>
       <w:t xml:space="preserve">                                                                       </w:t>
     </w:r>
@@ -754,7 +978,7 @@
       <w:rPr>
         <w:noProof/>
       </w:rPr>
-      <w:t>4 January 2018</w:t>
+      <w:t>23 February 2024</w:t>
     </w:r>
     <w:r>
       <w:rPr>
@@ -767,7 +991,7 @@
 </file>
 
 <file path=word/numbering.xml><?xml version="1.0" encoding="utf-8"?>
-<w:numbering xmlns:wpc="http://schemas.microsoft.com/office/word/2010/wordprocessingCanvas" xmlns:cx="http://schemas.microsoft.com/office/drawing/2014/chartex" xmlns:cx1="http://schemas.microsoft.com/office/drawing/2015/9/8/chartex" xmlns:cx2="http://schemas.microsoft.com/office/drawing/2015/10/21/chartex" xmlns:cx3="http://schemas.microsoft.com/office/drawing/2016/5/9/chartex" xmlns:cx4="http://schemas.microsoft.com/office/drawing/2016/5/10/chartex" xmlns:cx5="http://schemas.microsoft.com/office/drawing/2016/5/11/chartex" xmlns:cx6="http://schemas.microsoft.com/office/drawing/2016/5/12/chartex" xmlns:cx7="http://schemas.microsoft.com/office/drawing/2016/5/13/chartex" xmlns:cx8="http://schemas.microsoft.com/office/drawing/2016/5/14/chartex" xmlns:mc="http://schemas.openxmlformats.org/markup-compatibility/2006" xmlns:aink="http://schemas.microsoft.com/office/drawing/2016/ink" xmlns:am3d="http://schemas.microsoft.com/office/drawing/2017/model3d" xmlns:o="urn:schemas-microsoft-com:office:office" xmlns:r="http://schemas.openxmlformats.org/officeDocument/2006/relationships" xmlns:m="http://schemas.openxmlformats.org/officeDocument/2006/math" xmlns:v="urn:schemas-microsoft-com:vml" xmlns:wp14="http://schemas.microsoft.com/office/word/2010/wordprocessingDrawing" xmlns:wp="http://schemas.openxmlformats.org/drawingml/2006/wordprocessingDrawing" xmlns:w10="urn:schemas-microsoft-com:office:word" xmlns:w="http://schemas.openxmlformats.org/wordprocessingml/2006/main" xmlns:w14="http://schemas.microsoft.com/office/word/2010/wordml" xmlns:w15="http://schemas.microsoft.com/office/word/2012/wordml" xmlns:w16cid="http://schemas.microsoft.com/office/word/2016/wordml/cid" xmlns:w16se="http://schemas.microsoft.com/office/word/2015/wordml/symex" xmlns:wpg="http://schemas.microsoft.com/office/word/2010/wordprocessingGroup" xmlns:wpi="http://schemas.microsoft.com/office/word/2010/wordprocessingInk" xmlns:wne="http://schemas.microsoft.com/office/word/2006/wordml" xmlns:wps="http://schemas.microsoft.com/office/word/2010/wordprocessingShape" mc:Ignorable="w14 w15 w16se w16cid wp14">
+<w:numbering xmlns:wpc="http://schemas.microsoft.com/office/word/2010/wordprocessingCanvas" xmlns:cx="http://schemas.microsoft.com/office/drawing/2014/chartex" xmlns:cx1="http://schemas.microsoft.com/office/drawing/2015/9/8/chartex" xmlns:cx2="http://schemas.microsoft.com/office/drawing/2015/10/21/chartex" xmlns:cx3="http://schemas.microsoft.com/office/drawing/2016/5/9/chartex" xmlns:cx4="http://schemas.microsoft.com/office/drawing/2016/5/10/chartex" xmlns:cx5="http://schemas.microsoft.com/office/drawing/2016/5/11/chartex" xmlns:cx6="http://schemas.microsoft.com/office/drawing/2016/5/12/chartex" xmlns:cx7="http://schemas.microsoft.com/office/drawing/2016/5/13/chartex" xmlns:cx8="http://schemas.microsoft.com/office/drawing/2016/5/14/chartex" xmlns:mc="http://schemas.openxmlformats.org/markup-compatibility/2006" xmlns:aink="http://schemas.microsoft.com/office/drawing/2016/ink" xmlns:am3d="http://schemas.microsoft.com/office/drawing/2017/model3d" xmlns:o="urn:schemas-microsoft-com:office:office" xmlns:oel="http://schemas.microsoft.com/office/2019/extlst" xmlns:r="http://schemas.openxmlformats.org/officeDocument/2006/relationships" xmlns:m="http://schemas.openxmlformats.org/officeDocument/2006/math" xmlns:v="urn:schemas-microsoft-com:vml" xmlns:wp14="http://schemas.microsoft.com/office/word/2010/wordprocessingDrawing" xmlns:wp="http://schemas.openxmlformats.org/drawingml/2006/wordprocessingDrawing" xmlns:w10="urn:schemas-microsoft-com:office:word" xmlns:w="http://schemas.openxmlformats.org/wordprocessingml/2006/main" xmlns:w14="http://schemas.microsoft.com/office/word/2010/wordml" xmlns:w15="http://schemas.microsoft.com/office/word/2012/wordml" xmlns:w16cex="http://schemas.microsoft.com/office/word/2018/wordml/cex" xmlns:w16cid="http://schemas.microsoft.com/office/word/2016/wordml/cid" xmlns:w16="http://schemas.microsoft.com/office/word/2018/wordml" xmlns:w16sdtdh="http://schemas.microsoft.com/office/word/2020/wordml/sdtdatahash" xmlns:w16se="http://schemas.microsoft.com/office/word/2015/wordml/symex" xmlns:wpg="http://schemas.microsoft.com/office/word/2010/wordprocessingGroup" xmlns:wpi="http://schemas.microsoft.com/office/word/2010/wordprocessingInk" xmlns:wne="http://schemas.microsoft.com/office/word/2006/wordml" xmlns:wps="http://schemas.microsoft.com/office/word/2010/wordprocessingShape" mc:Ignorable="w14 w15 w16se w16cid w16 w16cex w16sdtdh wp14">
   <w:abstractNum w:abstractNumId="0" w15:restartNumberingAfterBreak="0">
     <w:nsid w:val="029C38FF"/>
     <w:multiLevelType w:val="hybridMultilevel"/>
@@ -5071,118 +5295,118 @@
       </w:rPr>
     </w:lvl>
   </w:abstractNum>
-  <w:num w:numId="1">
+  <w:num w:numId="1" w16cid:durableId="2135128635">
     <w:abstractNumId w:val="5"/>
   </w:num>
-  <w:num w:numId="2">
+  <w:num w:numId="2" w16cid:durableId="1401901630">
     <w:abstractNumId w:val="8"/>
   </w:num>
-  <w:num w:numId="3">
+  <w:num w:numId="3" w16cid:durableId="634677771">
     <w:abstractNumId w:val="18"/>
   </w:num>
-  <w:num w:numId="4">
+  <w:num w:numId="4" w16cid:durableId="328139299">
     <w:abstractNumId w:val="34"/>
   </w:num>
-  <w:num w:numId="5">
+  <w:num w:numId="5" w16cid:durableId="65883694">
     <w:abstractNumId w:val="21"/>
   </w:num>
-  <w:num w:numId="6">
+  <w:num w:numId="6" w16cid:durableId="687802486">
     <w:abstractNumId w:val="31"/>
   </w:num>
-  <w:num w:numId="7">
+  <w:num w:numId="7" w16cid:durableId="413669139">
     <w:abstractNumId w:val="4"/>
   </w:num>
-  <w:num w:numId="8">
+  <w:num w:numId="8" w16cid:durableId="375860262">
     <w:abstractNumId w:val="16"/>
   </w:num>
-  <w:num w:numId="9">
+  <w:num w:numId="9" w16cid:durableId="1153520191">
     <w:abstractNumId w:val="3"/>
   </w:num>
-  <w:num w:numId="10">
+  <w:num w:numId="10" w16cid:durableId="275598702">
     <w:abstractNumId w:val="29"/>
   </w:num>
-  <w:num w:numId="11">
+  <w:num w:numId="11" w16cid:durableId="481578938">
     <w:abstractNumId w:val="22"/>
   </w:num>
-  <w:num w:numId="12">
+  <w:num w:numId="12" w16cid:durableId="2111974926">
     <w:abstractNumId w:val="26"/>
   </w:num>
-  <w:num w:numId="13">
+  <w:num w:numId="13" w16cid:durableId="258681023">
     <w:abstractNumId w:val="2"/>
   </w:num>
-  <w:num w:numId="14">
+  <w:num w:numId="14" w16cid:durableId="589311491">
     <w:abstractNumId w:val="23"/>
   </w:num>
-  <w:num w:numId="15">
+  <w:num w:numId="15" w16cid:durableId="1225028136">
     <w:abstractNumId w:val="20"/>
   </w:num>
-  <w:num w:numId="16">
+  <w:num w:numId="16" w16cid:durableId="1940600562">
     <w:abstractNumId w:val="25"/>
   </w:num>
-  <w:num w:numId="17">
+  <w:num w:numId="17" w16cid:durableId="120073313">
     <w:abstractNumId w:val="7"/>
   </w:num>
-  <w:num w:numId="18">
+  <w:num w:numId="18" w16cid:durableId="672614140">
     <w:abstractNumId w:val="35"/>
   </w:num>
-  <w:num w:numId="19">
+  <w:num w:numId="19" w16cid:durableId="92632913">
     <w:abstractNumId w:val="13"/>
   </w:num>
-  <w:num w:numId="20">
+  <w:num w:numId="20" w16cid:durableId="1964464033">
     <w:abstractNumId w:val="6"/>
   </w:num>
-  <w:num w:numId="21">
+  <w:num w:numId="21" w16cid:durableId="444347834">
     <w:abstractNumId w:val="15"/>
   </w:num>
-  <w:num w:numId="22">
+  <w:num w:numId="22" w16cid:durableId="169099242">
     <w:abstractNumId w:val="36"/>
   </w:num>
-  <w:num w:numId="23">
+  <w:num w:numId="23" w16cid:durableId="1184244456">
     <w:abstractNumId w:val="28"/>
   </w:num>
-  <w:num w:numId="24">
+  <w:num w:numId="24" w16cid:durableId="27803195">
     <w:abstractNumId w:val="10"/>
   </w:num>
-  <w:num w:numId="25">
+  <w:num w:numId="25" w16cid:durableId="115755226">
     <w:abstractNumId w:val="14"/>
   </w:num>
-  <w:num w:numId="26">
+  <w:num w:numId="26" w16cid:durableId="1537082364">
     <w:abstractNumId w:val="1"/>
   </w:num>
-  <w:num w:numId="27">
+  <w:num w:numId="27" w16cid:durableId="658969642">
     <w:abstractNumId w:val="32"/>
   </w:num>
-  <w:num w:numId="28">
+  <w:num w:numId="28" w16cid:durableId="181672010">
     <w:abstractNumId w:val="30"/>
   </w:num>
-  <w:num w:numId="29">
+  <w:num w:numId="29" w16cid:durableId="1560285741">
     <w:abstractNumId w:val="9"/>
   </w:num>
-  <w:num w:numId="30">
+  <w:num w:numId="30" w16cid:durableId="281419275">
     <w:abstractNumId w:val="17"/>
   </w:num>
-  <w:num w:numId="31">
+  <w:num w:numId="31" w16cid:durableId="526261247">
     <w:abstractNumId w:val="0"/>
   </w:num>
-  <w:num w:numId="32">
+  <w:num w:numId="32" w16cid:durableId="504244082">
     <w:abstractNumId w:val="11"/>
   </w:num>
-  <w:num w:numId="33">
+  <w:num w:numId="33" w16cid:durableId="89198918">
     <w:abstractNumId w:val="24"/>
   </w:num>
-  <w:num w:numId="34">
+  <w:num w:numId="34" w16cid:durableId="355696053">
     <w:abstractNumId w:val="33"/>
   </w:num>
-  <w:num w:numId="35">
+  <w:num w:numId="35" w16cid:durableId="575826130">
     <w:abstractNumId w:val="27"/>
   </w:num>
-  <w:num w:numId="36">
+  <w:num w:numId="36" w16cid:durableId="1652055632">
     <w:abstractNumId w:val="12"/>
   </w:num>
-  <w:num w:numId="37">
+  <w:num w:numId="37" w16cid:durableId="1762678802">
     <w:abstractNumId w:val="19"/>
   </w:num>
-  <w:num w:numId="38">
+  <w:num w:numId="38" w16cid:durableId="930090998">
     <w:abstractNumId w:val="37"/>
   </w:num>
   <w:numIdMacAtCleanup w:val="1"/>
@@ -5190,7 +5414,7 @@
 </file>
 
 <file path=word/styles.xml><?xml version="1.0" encoding="utf-8"?>
-<w:styles xmlns:mc="http://schemas.openxmlformats.org/markup-compatibility/2006" xmlns:r="http://schemas.openxmlformats.org/officeDocument/2006/relationships" xmlns:w="http://schemas.openxmlformats.org/wordprocessingml/2006/main" xmlns:w14="http://schemas.microsoft.com/office/word/2010/wordml" xmlns:w15="http://schemas.microsoft.com/office/word/2012/wordml" xmlns:w16cid="http://schemas.microsoft.com/office/word/2016/wordml/cid" xmlns:w16se="http://schemas.microsoft.com/office/word/2015/wordml/symex" mc:Ignorable="w14 w15 w16se w16cid">
+<w:styles xmlns:mc="http://schemas.openxmlformats.org/markup-compatibility/2006" xmlns:r="http://schemas.openxmlformats.org/officeDocument/2006/relationships" xmlns:w="http://schemas.openxmlformats.org/wordprocessingml/2006/main" xmlns:w14="http://schemas.microsoft.com/office/word/2010/wordml" xmlns:w15="http://schemas.microsoft.com/office/word/2012/wordml" xmlns:w16cex="http://schemas.microsoft.com/office/word/2018/wordml/cex" xmlns:w16cid="http://schemas.microsoft.com/office/word/2016/wordml/cid" xmlns:w16="http://schemas.microsoft.com/office/word/2018/wordml" xmlns:w16sdtdh="http://schemas.microsoft.com/office/word/2020/wordml/sdtdatahash" xmlns:w16se="http://schemas.microsoft.com/office/word/2015/wordml/symex" mc:Ignorable="w14 w15 w16se w16cid w16 w16cex w16sdtdh">
   <w:docDefaults>
     <w:rPrDefault>
       <w:rPr>
@@ -5200,7 +5424,7 @@
     </w:rPrDefault>
     <w:pPrDefault/>
   </w:docDefaults>
-  <w:latentStyles w:defLockedState="0" w:defUIPriority="99" w:defSemiHidden="0" w:defUnhideWhenUsed="0" w:defQFormat="0" w:count="375">
+  <w:latentStyles w:defLockedState="0" w:defUIPriority="99" w:defSemiHidden="0" w:defUnhideWhenUsed="0" w:defQFormat="0" w:count="376">
     <w:lsdException w:name="Normal" w:uiPriority="0" w:qFormat="1"/>
     <w:lsdException w:name="heading 1" w:uiPriority="0" w:qFormat="1"/>
     <w:lsdException w:name="heading 2" w:uiPriority="0" w:qFormat="1"/>
@@ -5355,7 +5579,7 @@
     <w:lsdException w:name="Table Web 2" w:semiHidden="1" w:unhideWhenUsed="1"/>
     <w:lsdException w:name="Table Web 3" w:semiHidden="1" w:unhideWhenUsed="1"/>
     <w:lsdException w:name="Balloon Text" w:semiHidden="1" w:unhideWhenUsed="1"/>
-    <w:lsdException w:name="Table Grid" w:semiHidden="1" w:uiPriority="59" w:unhideWhenUsed="1"/>
+    <w:lsdException w:name="Table Grid" w:uiPriority="59"/>
     <w:lsdException w:name="Table Theme" w:semiHidden="1" w:unhideWhenUsed="1"/>
     <w:lsdException w:name="Placeholder Text" w:semiHidden="1"/>
     <w:lsdException w:name="No Spacing" w:uiPriority="1" w:qFormat="1"/>
@@ -5576,6 +5800,7 @@
     <w:lsdException w:name="Smart Hyperlink" w:semiHidden="1" w:unhideWhenUsed="1"/>
     <w:lsdException w:name="Hashtag" w:semiHidden="1" w:unhideWhenUsed="1"/>
     <w:lsdException w:name="Unresolved Mention" w:semiHidden="1" w:unhideWhenUsed="1"/>
+    <w:lsdException w:name="Smart Link" w:semiHidden="1" w:unhideWhenUsed="1"/>
   </w:latentStyles>
   <w:style w:type="paragraph" w:default="1" w:styleId="Normal">
     <w:name w:val="Normal"/>

</xml_diff>